<commit_message>
Edited sequence diagram part
</commit_message>
<xml_diff>
--- a/ProjectDocumentation/Software_Design_Specifications_DK.docx
+++ b/ProjectDocumentation/Software_Design_Specifications_DK.docx
@@ -68,7 +68,25 @@
                           <w:sz w:val="28"/>
                           <w:szCs w:val="28"/>
                         </w:rPr>
-                        <w:t>ECSE 321 Introduction to Software Engineering</w:t>
+                        <w:t xml:space="preserve">ECSE 321 </w:t>
+                      </w:r>
+                      <w:proofErr w:type="gramStart"/>
+                      <w:r>
+                        <w:rPr>
+                          <w:color w:val="595959" w:themeColor="text1" w:themeTint="A6"/>
+                          <w:sz w:val="28"/>
+                          <w:szCs w:val="28"/>
+                        </w:rPr>
+                        <w:t>Introduction</w:t>
+                      </w:r>
+                      <w:proofErr w:type="gramEnd"/>
+                      <w:r>
+                        <w:rPr>
+                          <w:color w:val="595959" w:themeColor="text1" w:themeTint="A6"/>
+                          <w:sz w:val="28"/>
+                          <w:szCs w:val="28"/>
+                        </w:rPr>
+                        <w:t xml:space="preserve"> to Software Engineering</w:t>
                       </w:r>
                     </w:p>
                     <w:p>
@@ -142,8 +160,19 @@
                               <w:sz w:val="56"/>
                               <w:szCs w:val="64"/>
                             </w:rPr>
-                            <w:t>Tower defense project:</w:t>
+                            <w:t>Tower defense project</w:t>
                           </w:r>
+                          <w:proofErr w:type="gramStart"/>
+                          <w:r>
+                            <w:rPr>
+                              <w:caps/>
+                              <w:color w:val="000000" w:themeColor="text1"/>
+                              <w:sz w:val="56"/>
+                              <w:szCs w:val="64"/>
+                            </w:rPr>
+                            <w:t>:</w:t>
+                          </w:r>
+                          <w:proofErr w:type="gramEnd"/>
                           <w:r>
                             <w:rPr>
                               <w:caps/>
@@ -210,7 +239,25 @@
                               <w:sz w:val="32"/>
                               <w:szCs w:val="36"/>
                             </w:rPr>
-                            <w:t>Andrei Chubarau 260581375</w:t>
+                            <w:t xml:space="preserve">Andrei </w:t>
+                          </w:r>
+                          <w:proofErr w:type="spellStart"/>
+                          <w:r>
+                            <w:rPr>
+                              <w:color w:val="000000" w:themeColor="text1"/>
+                              <w:sz w:val="32"/>
+                              <w:szCs w:val="36"/>
+                            </w:rPr>
+                            <w:t>Chubarau</w:t>
+                          </w:r>
+                          <w:proofErr w:type="spellEnd"/>
+                          <w:r>
+                            <w:rPr>
+                              <w:color w:val="000000" w:themeColor="text1"/>
+                              <w:sz w:val="32"/>
+                              <w:szCs w:val="36"/>
+                            </w:rPr>
+                            <w:t xml:space="preserve"> 260581375</w:t>
                           </w:r>
                         </w:p>
                       </w:sdtContent>
@@ -224,13 +271,41 @@
                           <w:szCs w:val="36"/>
                         </w:rPr>
                       </w:pPr>
+                      <w:proofErr w:type="spellStart"/>
                       <w:r>
                         <w:rPr>
                           <w:color w:val="000000" w:themeColor="text1"/>
                           <w:sz w:val="32"/>
                           <w:szCs w:val="36"/>
                         </w:rPr>
-                        <w:t xml:space="preserve">Yordan Neshev </w:t>
+                        <w:t>Yordan</w:t>
+                      </w:r>
+                      <w:proofErr w:type="spellEnd"/>
+                      <w:r>
+                        <w:rPr>
+                          <w:color w:val="000000" w:themeColor="text1"/>
+                          <w:sz w:val="32"/>
+                          <w:szCs w:val="36"/>
+                        </w:rPr>
+                        <w:t xml:space="preserve"> </w:t>
+                      </w:r>
+                      <w:proofErr w:type="spellStart"/>
+                      <w:r>
+                        <w:rPr>
+                          <w:color w:val="000000" w:themeColor="text1"/>
+                          <w:sz w:val="32"/>
+                          <w:szCs w:val="36"/>
+                        </w:rPr>
+                        <w:t>Neshev</w:t>
+                      </w:r>
+                      <w:proofErr w:type="spellEnd"/>
+                      <w:r>
+                        <w:rPr>
+                          <w:color w:val="000000" w:themeColor="text1"/>
+                          <w:sz w:val="32"/>
+                          <w:szCs w:val="36"/>
+                        </w:rPr>
+                        <w:t xml:space="preserve"> </w:t>
                       </w:r>
                       <w:r>
                         <w:rPr>
@@ -256,7 +331,25 @@
                           <w:sz w:val="32"/>
                           <w:szCs w:val="36"/>
                         </w:rPr>
-                        <w:t xml:space="preserve">Dang Khoa Do </w:t>
+                        <w:t xml:space="preserve">Dang </w:t>
+                      </w:r>
+                      <w:proofErr w:type="spellStart"/>
+                      <w:r>
+                        <w:rPr>
+                          <w:color w:val="000000" w:themeColor="text1"/>
+                          <w:sz w:val="32"/>
+                          <w:szCs w:val="36"/>
+                        </w:rPr>
+                        <w:t>Khoa</w:t>
+                      </w:r>
+                      <w:proofErr w:type="spellEnd"/>
+                      <w:r>
+                        <w:rPr>
+                          <w:color w:val="000000" w:themeColor="text1"/>
+                          <w:sz w:val="32"/>
+                          <w:szCs w:val="36"/>
+                        </w:rPr>
+                        <w:t xml:space="preserve"> Do </w:t>
                       </w:r>
                       <w:r>
                         <w:rPr>
@@ -283,7 +376,25 @@
                           <w:sz w:val="32"/>
                           <w:szCs w:val="36"/>
                         </w:rPr>
-                        <w:t xml:space="preserve">Steven Voyer </w:t>
+                        <w:t xml:space="preserve">Steven </w:t>
+                      </w:r>
+                      <w:proofErr w:type="spellStart"/>
+                      <w:r>
+                        <w:rPr>
+                          <w:color w:val="000000" w:themeColor="text1"/>
+                          <w:sz w:val="32"/>
+                          <w:szCs w:val="36"/>
+                        </w:rPr>
+                        <w:t>Voyer</w:t>
+                      </w:r>
+                      <w:proofErr w:type="spellEnd"/>
+                      <w:r>
+                        <w:rPr>
+                          <w:color w:val="000000" w:themeColor="text1"/>
+                          <w:sz w:val="32"/>
+                          <w:szCs w:val="36"/>
+                        </w:rPr>
+                        <w:t xml:space="preserve"> </w:t>
                       </w:r>
                       <w:r>
                         <w:rPr>
@@ -2719,7 +2830,23 @@
           <w:sz w:val="24"/>
           <w:szCs w:val="24"/>
         </w:rPr>
-        <w:t>is given a variety of gameplay options (these are detailed in the Requirements Document for this project</w:t>
+        <w:t xml:space="preserve">is given a variety of </w:t>
+      </w:r>
+      <w:proofErr w:type="spellStart"/>
+      <w:r>
+        <w:rPr>
+          <w:sz w:val="24"/>
+          <w:szCs w:val="24"/>
+        </w:rPr>
+        <w:t>gameplay</w:t>
+      </w:r>
+      <w:proofErr w:type="spellEnd"/>
+      <w:r>
+        <w:rPr>
+          <w:sz w:val="24"/>
+          <w:szCs w:val="24"/>
+        </w:rPr>
+        <w:t xml:space="preserve"> options (these are detailed in the Requirements Document for this project</w:t>
       </w:r>
       <w:r>
         <w:rPr>
@@ -3275,6 +3402,7 @@
         </w:rPr>
         <w:t xml:space="preserve">Play </w:t>
       </w:r>
+      <w:proofErr w:type="spellStart"/>
       <w:r>
         <w:rPr>
           <w:sz w:val="24"/>
@@ -3282,6 +3410,7 @@
         </w:rPr>
         <w:t>SinglePlayer</w:t>
       </w:r>
+      <w:proofErr w:type="spellEnd"/>
       <w:r>
         <w:rPr>
           <w:sz w:val="24"/>
@@ -3294,14 +3423,30 @@
           <w:sz w:val="24"/>
           <w:szCs w:val="24"/>
         </w:rPr>
-        <w:t>. G</w:t>
-      </w:r>
-      <w:r>
-        <w:rPr>
-          <w:sz w:val="24"/>
-          <w:szCs w:val="24"/>
-        </w:rPr>
-        <w:t xml:space="preserve">ameplay features include: </w:t>
+        <w:t xml:space="preserve">. </w:t>
+      </w:r>
+      <w:proofErr w:type="spellStart"/>
+      <w:r>
+        <w:rPr>
+          <w:sz w:val="24"/>
+          <w:szCs w:val="24"/>
+        </w:rPr>
+        <w:t>G</w:t>
+      </w:r>
+      <w:r>
+        <w:rPr>
+          <w:sz w:val="24"/>
+          <w:szCs w:val="24"/>
+        </w:rPr>
+        <w:t>ameplay</w:t>
+      </w:r>
+      <w:proofErr w:type="spellEnd"/>
+      <w:r>
+        <w:rPr>
+          <w:sz w:val="24"/>
+          <w:szCs w:val="24"/>
+        </w:rPr>
+        <w:t xml:space="preserve"> features include: </w:t>
       </w:r>
     </w:p>
     <w:p>
@@ -3813,13 +3958,23 @@
         </w:rPr>
         <w:t xml:space="preserve"> </w:t>
       </w:r>
+      <w:proofErr w:type="spellStart"/>
       <w:r>
         <w:rPr>
           <w:color w:val="000000" w:themeColor="text1"/>
           <w:sz w:val="24"/>
           <w:szCs w:val="24"/>
         </w:rPr>
-        <w:t>Gameplay wise, w</w:t>
+        <w:t>Gameplay</w:t>
+      </w:r>
+      <w:proofErr w:type="spellEnd"/>
+      <w:r>
+        <w:rPr>
+          <w:color w:val="000000" w:themeColor="text1"/>
+          <w:sz w:val="24"/>
+          <w:szCs w:val="24"/>
+        </w:rPr>
+        <w:t xml:space="preserve"> wise, w</w:t>
       </w:r>
       <w:r>
         <w:rPr>
@@ -3899,7 +4054,25 @@
           <w:sz w:val="24"/>
           <w:szCs w:val="24"/>
         </w:rPr>
-        <w:t>Main menu and Leaderboards complete with a user login feature.</w:t>
+        <w:t xml:space="preserve">Main menu and </w:t>
+      </w:r>
+      <w:proofErr w:type="spellStart"/>
+      <w:r>
+        <w:rPr>
+          <w:color w:val="000000" w:themeColor="text1"/>
+          <w:sz w:val="24"/>
+          <w:szCs w:val="24"/>
+        </w:rPr>
+        <w:t>Leaderboards</w:t>
+      </w:r>
+      <w:proofErr w:type="spellEnd"/>
+      <w:r>
+        <w:rPr>
+          <w:color w:val="000000" w:themeColor="text1"/>
+          <w:sz w:val="24"/>
+          <w:szCs w:val="24"/>
+        </w:rPr>
+        <w:t xml:space="preserve"> complete with a user login feature.</w:t>
       </w:r>
     </w:p>
     <w:p>
@@ -4096,13 +4269,23 @@
         </w:rPr>
         <w:t xml:space="preserve">for </w:t>
       </w:r>
+      <w:proofErr w:type="spellStart"/>
       <w:r>
         <w:rPr>
           <w:color w:val="000000" w:themeColor="text1"/>
           <w:sz w:val="24"/>
           <w:szCs w:val="24"/>
         </w:rPr>
-        <w:t xml:space="preserve">gameplay extension and </w:t>
+        <w:t>gameplay</w:t>
+      </w:r>
+      <w:proofErr w:type="spellEnd"/>
+      <w:r>
+        <w:rPr>
+          <w:color w:val="000000" w:themeColor="text1"/>
+          <w:sz w:val="24"/>
+          <w:szCs w:val="24"/>
+        </w:rPr>
+        <w:t xml:space="preserve"> extension and </w:t>
       </w:r>
       <w:r>
         <w:rPr>
@@ -4245,7 +4428,23 @@
           <w:sz w:val="24"/>
           <w:szCs w:val="24"/>
         </w:rPr>
-        <w:t>implies that future extendibility and maintenance are key to the game design.</w:t>
+        <w:t xml:space="preserve">implies that future extendibility and maintenance are </w:t>
+      </w:r>
+      <w:proofErr w:type="gramStart"/>
+      <w:r>
+        <w:rPr>
+          <w:sz w:val="24"/>
+          <w:szCs w:val="24"/>
+        </w:rPr>
+        <w:t>key</w:t>
+      </w:r>
+      <w:proofErr w:type="gramEnd"/>
+      <w:r>
+        <w:rPr>
+          <w:sz w:val="24"/>
+          <w:szCs w:val="24"/>
+        </w:rPr>
+        <w:t xml:space="preserve"> to the game design.</w:t>
       </w:r>
       <w:r>
         <w:rPr>
@@ -4323,7 +4522,23 @@
           <w:sz w:val="24"/>
           <w:szCs w:val="24"/>
         </w:rPr>
-        <w:t xml:space="preserve"> Agile development</w:t>
+        <w:t xml:space="preserve"> </w:t>
+      </w:r>
+      <w:proofErr w:type="gramStart"/>
+      <w:r>
+        <w:rPr>
+          <w:sz w:val="24"/>
+          <w:szCs w:val="24"/>
+        </w:rPr>
+        <w:t>Agile</w:t>
+      </w:r>
+      <w:proofErr w:type="gramEnd"/>
+      <w:r>
+        <w:rPr>
+          <w:sz w:val="24"/>
+          <w:szCs w:val="24"/>
+        </w:rPr>
+        <w:t xml:space="preserve"> development</w:t>
       </w:r>
       <w:r>
         <w:rPr>
@@ -4598,20 +4813,32 @@
       <w:pPr>
         <w:ind w:firstLine="284"/>
       </w:pPr>
+      <w:proofErr w:type="spellStart"/>
       <w:r>
         <w:t>UGameView</w:t>
       </w:r>
+      <w:proofErr w:type="spellEnd"/>
       <w:r>
         <w:t xml:space="preserve"> class is at the base of the Presentation layer. </w:t>
       </w:r>
       <w:r>
         <w:t xml:space="preserve">It is responsible for displaying the system parameters and communicating user input to the Business Logic layer. </w:t>
       </w:r>
+      <w:proofErr w:type="spellStart"/>
       <w:r>
         <w:t>UGameView</w:t>
       </w:r>
-      <w:r>
-        <w:t xml:space="preserve"> communicates with a single GameTime instance that maintains all game parameters</w:t>
+      <w:proofErr w:type="spellEnd"/>
+      <w:r>
+        <w:t xml:space="preserve"> communicates with a single </w:t>
+      </w:r>
+      <w:proofErr w:type="spellStart"/>
+      <w:r>
+        <w:t>GameTime</w:t>
+      </w:r>
+      <w:proofErr w:type="spellEnd"/>
+      <w:r>
+        <w:t xml:space="preserve"> instance that maintains all game parameters</w:t>
       </w:r>
       <w:r>
         <w:t xml:space="preserve"> of the system</w:t>
@@ -4662,19 +4889,72 @@
         <w:ind w:firstLine="284"/>
       </w:pPr>
       <w:r>
-        <w:t xml:space="preserve">Business Logic layer is mainly characterized by GameTime and Game Controller classes.  </w:t>
-      </w:r>
-      <w:r>
-        <w:t xml:space="preserve">An instance of GameTime contains all runtime parameters of the system such as Map, Structures, and others. </w:t>
-      </w:r>
-      <w:r>
-        <w:t xml:space="preserve">Presentation layer, namely UGameFrame, </w:t>
-      </w:r>
-      <w:r>
-        <w:t xml:space="preserve">accesses GameTime to acquire system state and display it, but GameTime does initialize communication with the presentation layer. </w:t>
-      </w:r>
-      <w:r>
-        <w:t>GameController listens for and handles user input communicated to it through the presentation layer and passes on the information to the GameTime instance that</w:t>
+        <w:t xml:space="preserve">Business Logic layer is mainly characterized by </w:t>
+      </w:r>
+      <w:proofErr w:type="spellStart"/>
+      <w:r>
+        <w:t>GameTime</w:t>
+      </w:r>
+      <w:proofErr w:type="spellEnd"/>
+      <w:r>
+        <w:t xml:space="preserve"> and Game Controller classes.  </w:t>
+      </w:r>
+      <w:r>
+        <w:t xml:space="preserve">An instance of </w:t>
+      </w:r>
+      <w:proofErr w:type="spellStart"/>
+      <w:r>
+        <w:t>GameTime</w:t>
+      </w:r>
+      <w:proofErr w:type="spellEnd"/>
+      <w:r>
+        <w:t xml:space="preserve"> contains all runtime parameters of the system such as Map, Structures, and others. </w:t>
+      </w:r>
+      <w:r>
+        <w:t xml:space="preserve">Presentation layer, namely </w:t>
+      </w:r>
+      <w:proofErr w:type="spellStart"/>
+      <w:r>
+        <w:t>UGameFrame</w:t>
+      </w:r>
+      <w:proofErr w:type="spellEnd"/>
+      <w:r>
+        <w:t xml:space="preserve">, </w:t>
+      </w:r>
+      <w:r>
+        <w:t xml:space="preserve">accesses </w:t>
+      </w:r>
+      <w:proofErr w:type="spellStart"/>
+      <w:r>
+        <w:t>GameTime</w:t>
+      </w:r>
+      <w:proofErr w:type="spellEnd"/>
+      <w:r>
+        <w:t xml:space="preserve"> to acquire system state and display it, but </w:t>
+      </w:r>
+      <w:proofErr w:type="spellStart"/>
+      <w:r>
+        <w:t>GameTime</w:t>
+      </w:r>
+      <w:proofErr w:type="spellEnd"/>
+      <w:r>
+        <w:t xml:space="preserve"> does initialize communication with the presentation layer. </w:t>
+      </w:r>
+      <w:proofErr w:type="spellStart"/>
+      <w:r>
+        <w:t>GameController</w:t>
+      </w:r>
+      <w:proofErr w:type="spellEnd"/>
+      <w:r>
+        <w:t xml:space="preserve"> listens for and handles user input communicated to it through the presentation layer and passes on the information to the </w:t>
+      </w:r>
+      <w:proofErr w:type="spellStart"/>
+      <w:r>
+        <w:t>GameTime</w:t>
+      </w:r>
+      <w:proofErr w:type="spellEnd"/>
+      <w:r>
+        <w:t xml:space="preserve"> instance that</w:t>
       </w:r>
       <w:r>
         <w:t xml:space="preserve"> transmits</w:t>
@@ -4686,7 +4966,15 @@
         <w:t>individual system components</w:t>
       </w:r>
       <w:r>
-        <w:t>. GameController is implemented as a Façade Controller as it is singular and represents the overall system.</w:t>
+        <w:t xml:space="preserve">. </w:t>
+      </w:r>
+      <w:proofErr w:type="spellStart"/>
+      <w:r>
+        <w:t>GameController</w:t>
+      </w:r>
+      <w:proofErr w:type="spellEnd"/>
+      <w:r>
+        <w:t xml:space="preserve"> is implemented as a Façade Controller as it is singular and represents the overall system.</w:t>
       </w:r>
     </w:p>
     <w:p>
@@ -4724,7 +5012,15 @@
         <w:br/>
       </w:r>
       <w:r>
-        <w:t>This section explains and concretises on design decisions carried out during the development process of the current system. As these decisions were made based on common object-oriented principles and patterns (GRASP and GoF), the following text describes and demonstrates decision applicability and significance in terms of these</w:t>
+        <w:t xml:space="preserve">This section explains and concretises on design decisions carried out during the development process of the current system. As these decisions were made based on common object-oriented principles and patterns (GRASP and </w:t>
+      </w:r>
+      <w:proofErr w:type="spellStart"/>
+      <w:r>
+        <w:t>GoF</w:t>
+      </w:r>
+      <w:proofErr w:type="spellEnd"/>
+      <w:r>
+        <w:t>), the following text describes and demonstrates decision applicability and significance in terms of these</w:t>
       </w:r>
       <w:r>
         <w:t xml:space="preserve"> notions</w:t>
@@ -4873,8 +5169,13 @@
         <w:t>Problem: What system component should be assigned the responsibilit</w:t>
       </w:r>
       <w:r>
-        <w:t>y of creating an instance of UGameFrame</w:t>
-      </w:r>
+        <w:t xml:space="preserve">y of creating an instance of </w:t>
+      </w:r>
+      <w:proofErr w:type="spellStart"/>
+      <w:r>
+        <w:t>UGameFrame</w:t>
+      </w:r>
+      <w:proofErr w:type="spellEnd"/>
       <w:r>
         <w:t>?</w:t>
       </w:r>
@@ -4891,9 +5192,11 @@
       <w:r>
         <w:t xml:space="preserve">Solution: In the current system, </w:t>
       </w:r>
+      <w:proofErr w:type="spellStart"/>
       <w:r>
         <w:t>WindowManager</w:t>
       </w:r>
+      <w:proofErr w:type="spellEnd"/>
       <w:r>
         <w:t xml:space="preserve"> class is responsible for </w:t>
       </w:r>
@@ -4915,9 +5218,11 @@
       <w:r>
         <w:t xml:space="preserve">the </w:t>
       </w:r>
+      <w:proofErr w:type="spellStart"/>
       <w:r>
         <w:t>WindowManager</w:t>
       </w:r>
+      <w:proofErr w:type="spellEnd"/>
       <w:r>
         <w:t xml:space="preserve"> </w:t>
       </w:r>
@@ -4925,8 +5230,13 @@
         <w:t>class shou</w:t>
       </w:r>
       <w:r>
-        <w:t>ld initialize an instance of UGameFrame</w:t>
-      </w:r>
+        <w:t xml:space="preserve">ld initialize an instance of </w:t>
+      </w:r>
+      <w:proofErr w:type="spellStart"/>
+      <w:r>
+        <w:t>UGameFrame</w:t>
+      </w:r>
+      <w:proofErr w:type="spellEnd"/>
       <w:r>
         <w:t xml:space="preserve"> upon runtime of the application.</w:t>
       </w:r>
@@ -5050,7 +5360,15 @@
         <w:pStyle w:val="ListParagraph"/>
       </w:pPr>
       <w:r>
-        <w:t>Solution: In this application, Polymorphism is applied in the definition of structures, critters and tiles. Each individual previously mentioned type is designed to have runtime variations, or subtypes. For example, subtypes implementing the Structure interface, must provide custom overridden definitions of upgrade(), damage() and inspect() methods. These methods are defined differently for each subtype</w:t>
+        <w:t xml:space="preserve">Solution: In this application, Polymorphism is applied in the definition of structures, critters and tiles. Each individual previously mentioned type is designed to have runtime variations, or subtypes. For example, subtypes implementing the Structure interface, must provide custom overridden definitions of </w:t>
+      </w:r>
+      <w:proofErr w:type="gramStart"/>
+      <w:r>
+        <w:t>upgrade(</w:t>
+      </w:r>
+      <w:proofErr w:type="gramEnd"/>
+      <w:r>
+        <w:t>), damage() and inspect() methods. These methods are defined differently for each subtype</w:t>
       </w:r>
       <w:r>
         <w:t xml:space="preserve"> based on </w:t>
@@ -5119,7 +5437,15 @@
         <w:ind w:left="720"/>
       </w:pPr>
       <w:r>
-        <w:t>Problem: How to ensure that only one instance of UGameView is ever created?</w:t>
+        <w:t xml:space="preserve">Problem: How to ensure that only one instance of </w:t>
+      </w:r>
+      <w:proofErr w:type="spellStart"/>
+      <w:r>
+        <w:t>UGameView</w:t>
+      </w:r>
+      <w:proofErr w:type="spellEnd"/>
+      <w:r>
+        <w:t xml:space="preserve"> is ever created?</w:t>
       </w:r>
     </w:p>
     <w:p>
@@ -5127,13 +5453,29 @@
         <w:ind w:left="720"/>
       </w:pPr>
       <w:r>
-        <w:t>Solution: Apply the Singleton pattern on UGameView.</w:t>
+        <w:t xml:space="preserve">Solution: Apply the Singleton pattern on </w:t>
+      </w:r>
+      <w:proofErr w:type="spellStart"/>
+      <w:r>
+        <w:t>UGameView</w:t>
+      </w:r>
+      <w:proofErr w:type="spellEnd"/>
+      <w:r>
+        <w:t>.</w:t>
       </w:r>
       <w:r>
         <w:t xml:space="preserve"> Using this pattern</w:t>
       </w:r>
       <w:r>
-        <w:t>, UGameView is implemented in such a way that all attempts</w:t>
+        <w:t xml:space="preserve">, </w:t>
+      </w:r>
+      <w:proofErr w:type="spellStart"/>
+      <w:r>
+        <w:t>UGameView</w:t>
+      </w:r>
+      <w:proofErr w:type="spellEnd"/>
+      <w:r>
+        <w:t xml:space="preserve"> is implemented in such a way that all attempts</w:t>
       </w:r>
       <w:r>
         <w:t xml:space="preserve"> to create a new instance of it</w:t>
@@ -5150,8 +5492,13 @@
       <w:r>
         <w:t xml:space="preserve">of </w:t>
       </w:r>
-      <w:r>
-        <w:t>UGameView is ever used.</w:t>
+      <w:proofErr w:type="spellStart"/>
+      <w:r>
+        <w:t>UGameView</w:t>
+      </w:r>
+      <w:proofErr w:type="spellEnd"/>
+      <w:r>
+        <w:t xml:space="preserve"> is ever used.</w:t>
       </w:r>
     </w:p>
     <w:p>
@@ -5212,8 +5559,13 @@
         <w:t xml:space="preserve">Solution: </w:t>
       </w:r>
       <w:r>
-        <w:t>Create a DecoratorStructure</w:t>
-      </w:r>
+        <w:t xml:space="preserve">Create a </w:t>
+      </w:r>
+      <w:proofErr w:type="spellStart"/>
+      <w:r>
+        <w:t>DecoratorStructure</w:t>
+      </w:r>
+      <w:proofErr w:type="spellEnd"/>
       <w:r>
         <w:t xml:space="preserve"> class</w:t>
       </w:r>
@@ -5224,7 +5576,31 @@
         <w:t xml:space="preserve">and </w:t>
       </w:r>
       <w:r>
-        <w:t xml:space="preserve">in which a ‘decoratee’, an instance of Structure to be decorated, is maintained. When initializing an instance of DecoratorStructure (later referred to as DS), its ‘decoratee’ is defined as an </w:t>
+        <w:t>in which a ‘</w:t>
+      </w:r>
+      <w:proofErr w:type="spellStart"/>
+      <w:r>
+        <w:t>decoratee</w:t>
+      </w:r>
+      <w:proofErr w:type="spellEnd"/>
+      <w:r>
+        <w:t xml:space="preserve">’, an instance of Structure to be decorated, is maintained. When initializing an instance of </w:t>
+      </w:r>
+      <w:proofErr w:type="spellStart"/>
+      <w:r>
+        <w:t>DecoratorStructure</w:t>
+      </w:r>
+      <w:proofErr w:type="spellEnd"/>
+      <w:r>
+        <w:t xml:space="preserve"> (later referred to as DS), its ‘</w:t>
+      </w:r>
+      <w:proofErr w:type="spellStart"/>
+      <w:r>
+        <w:t>decoratee</w:t>
+      </w:r>
+      <w:proofErr w:type="spellEnd"/>
+      <w:r>
+        <w:t xml:space="preserve">’ is defined as an </w:t>
       </w:r>
       <w:r>
         <w:t>instance of any given Structure</w:t>
@@ -5236,7 +5612,15 @@
         <w:t>a subtype of Structure</w:t>
       </w:r>
       <w:r>
-        <w:t>. When used during runtime, a DS will have exactly the same behaviour as the decoratee instance, except that it will also perform some extra ‘decorated’ behaviour. This is achieved by</w:t>
+        <w:t xml:space="preserve">. When used during runtime, a DS will have exactly the same behaviour as the </w:t>
+      </w:r>
+      <w:proofErr w:type="spellStart"/>
+      <w:r>
+        <w:t>decoratee</w:t>
+      </w:r>
+      <w:proofErr w:type="spellEnd"/>
+      <w:r>
+        <w:t xml:space="preserve"> instance, except that it will also perform some extra ‘decorated’ behaviour. This is achieved by</w:t>
       </w:r>
       <w:r>
         <w:t xml:space="preserve"> following the logic</w:t>
@@ -5262,8 +5646,13 @@
         <w:t>[DS is called to perform a specific method ‘m’</w:t>
       </w:r>
       <w:r>
-        <w:t xml:space="preserve"> which is common to DS and its decoratee</w:t>
-      </w:r>
+        <w:t xml:space="preserve"> which is common to DS and its </w:t>
+      </w:r>
+      <w:proofErr w:type="spellStart"/>
+      <w:r>
+        <w:t>decoratee</w:t>
+      </w:r>
+      <w:proofErr w:type="spellEnd"/>
       <w:r>
         <w:t>]</w:t>
       </w:r>
@@ -5278,7 +5667,15 @@
         <w:ind w:left="1418" w:hanging="283"/>
       </w:pPr>
       <w:r>
-        <w:t xml:space="preserve">DS calls its decoratee to perform </w:t>
+        <w:t xml:space="preserve">DS calls its </w:t>
+      </w:r>
+      <w:proofErr w:type="spellStart"/>
+      <w:r>
+        <w:t>decoratee</w:t>
+      </w:r>
+      <w:proofErr w:type="spellEnd"/>
+      <w:r>
+        <w:t xml:space="preserve"> to perform </w:t>
       </w:r>
       <w:r>
         <w:t>‘m’</w:t>
@@ -5317,7 +5714,15 @@
         <w:t xml:space="preserve">In such a way, functionality </w:t>
       </w:r>
       <w:r>
-        <w:t>is added to a decoratee instance without affecting</w:t>
+        <w:t xml:space="preserve">is added to a </w:t>
+      </w:r>
+      <w:proofErr w:type="spellStart"/>
+      <w:r>
+        <w:t>decoratee</w:t>
+      </w:r>
+      <w:proofErr w:type="spellEnd"/>
+      <w:r>
+        <w:t xml:space="preserve"> instance without affecting</w:t>
       </w:r>
       <w:r>
         <w:t xml:space="preserve"> its basic behaviour</w:t>
@@ -5467,7 +5872,15 @@
         <w:t>This ensures that all game elements are updated and thus represent the most recently available game state.</w:t>
       </w:r>
       <w:r>
-        <w:t xml:space="preserve"> UGameView is the main handler and container of all components of the GUI and thus handles its own updates. </w:t>
+        <w:t xml:space="preserve"> </w:t>
+      </w:r>
+      <w:proofErr w:type="spellStart"/>
+      <w:r>
+        <w:t>UGameView</w:t>
+      </w:r>
+      <w:proofErr w:type="spellEnd"/>
+      <w:r>
+        <w:t xml:space="preserve"> is the main handler and container of all components of the GUI and thus handles its own updates. </w:t>
       </w:r>
     </w:p>
     <w:p>
@@ -5503,7 +5916,13 @@
     </w:p>
     <w:p>
       <w:r>
-        <w:t>A few Use Cases, that were created while making the requirements specifications, were picked to show how the classes interact with each other in the system:</w:t>
+        <w:t>A few Use Cases, that were created while making the requirements spe</w:t>
+      </w:r>
+      <w:r>
+        <w:t>cifications, were picked to display</w:t>
+      </w:r>
+      <w:r>
+        <w:t xml:space="preserve"> how the classes interact with each other in the system:</w:t>
       </w:r>
     </w:p>
     <w:p>
@@ -5544,7 +5963,94 @@
     </w:p>
     <w:p>
       <w:r>
-        <w:t>The use cases above are the main operations that were implemented in the game. Many different objects work together.</w:t>
+        <w:t>The use cases above are the main op</w:t>
+      </w:r>
+      <w:r>
+        <w:t>erations that are</w:t>
+      </w:r>
+      <w:r>
+        <w:t xml:space="preserve"> implemented in the game. Many different objects work together</w:t>
+      </w:r>
+      <w:r>
+        <w:t xml:space="preserve">, such as </w:t>
+      </w:r>
+      <w:proofErr w:type="spellStart"/>
+      <w:r>
+        <w:t>UGameDragGridPanel</w:t>
+      </w:r>
+      <w:proofErr w:type="spellEnd"/>
+      <w:r>
+        <w:t xml:space="preserve">, </w:t>
+      </w:r>
+      <w:proofErr w:type="spellStart"/>
+      <w:r>
+        <w:t>UGameDefaultGridPanel</w:t>
+      </w:r>
+      <w:proofErr w:type="spellEnd"/>
+      <w:r>
+        <w:t xml:space="preserve">, and </w:t>
+      </w:r>
+      <w:proofErr w:type="spellStart"/>
+      <w:r>
+        <w:t>UGameSideMenu</w:t>
+      </w:r>
+      <w:proofErr w:type="spellEnd"/>
+      <w:r>
+        <w:t xml:space="preserve"> which use the </w:t>
+      </w:r>
+      <w:proofErr w:type="spellStart"/>
+      <w:r>
+        <w:t>UTowerComponent</w:t>
+      </w:r>
+      <w:proofErr w:type="spellEnd"/>
+      <w:r>
+        <w:t xml:space="preserve"> and </w:t>
+      </w:r>
+      <w:proofErr w:type="spellStart"/>
+      <w:r>
+        <w:t>CritterGenerator</w:t>
+      </w:r>
+      <w:proofErr w:type="spellEnd"/>
+      <w:r>
+        <w:t xml:space="preserve"> classes to create towers and to start a new critter wave</w:t>
+      </w:r>
+      <w:r>
+        <w:t>.</w:t>
+      </w:r>
+      <w:r>
+        <w:t xml:space="preserve"> The sequence diagram for Use Case 17: Buy Structure only shows </w:t>
+      </w:r>
+      <w:r>
+        <w:t>how</w:t>
+      </w:r>
+      <w:r>
+        <w:t xml:space="preserve"> the operation</w:t>
+      </w:r>
+      <w:r>
+        <w:t xml:space="preserve"> is</w:t>
+      </w:r>
+      <w:r>
+        <w:t xml:space="preserve"> perform</w:t>
+      </w:r>
+      <w:r>
+        <w:t>ed</w:t>
+      </w:r>
+      <w:r>
+        <w:t xml:space="preserve"> with </w:t>
+      </w:r>
+      <w:proofErr w:type="spellStart"/>
+      <w:r>
+        <w:t>UTowerFireComponent</w:t>
+      </w:r>
+      <w:proofErr w:type="spellEnd"/>
+      <w:r>
+        <w:t>, but it is the same interactions if any other type of tower</w:t>
+      </w:r>
+      <w:r>
+        <w:t xml:space="preserve"> is</w:t>
+      </w:r>
+      <w:r>
+        <w:t xml:space="preserve"> used.</w:t>
       </w:r>
     </w:p>
     <w:p>
@@ -5565,6 +6071,12 @@
           <w:b/>
         </w:rPr>
         <w:t>Use Case 13: Load game</w:t>
+      </w:r>
+      <w:r>
+        <w:rPr>
+          <w:b/>
+        </w:rPr>
+        <w:br/>
       </w:r>
     </w:p>
     <w:p>
@@ -5651,6 +6163,12 @@
         <w:lastRenderedPageBreak/>
         <w:t>Use Case 15: Start enemy attack</w:t>
       </w:r>
+      <w:r>
+        <w:rPr>
+          <w:b/>
+        </w:rPr>
+        <w:br/>
+      </w:r>
     </w:p>
     <w:p>
       <w:pPr>
@@ -5737,6 +6255,12 @@
         <w:lastRenderedPageBreak/>
         <w:t>Use Case 17: Buy structure</w:t>
       </w:r>
+      <w:r>
+        <w:rPr>
+          <w:b/>
+        </w:rPr>
+        <w:br/>
+      </w:r>
     </w:p>
     <w:p>
       <w:pPr>
@@ -5868,7 +6392,39 @@
         </w:rPr>
       </w:pPr>
       <w:r>
-        <w:t xml:space="preserve">In order to implement User Interface of the current application, Java SWING library was adopted. This allows the system to produce powerful visuals with high hardware performance. SWING contains convenient and easy to use implementations UI components such as of buttons, panels, fields, frames, etc. In the case of our application, JFrame, JPanel, JButton and JComponent were </w:t>
+        <w:t xml:space="preserve">In order to implement User Interface of the current application, Java SWING library was adopted. This allows the system to produce powerful visuals with high hardware performance. SWING contains convenient and easy to use implementations UI components such as of buttons, panels, fields, frames, etc. In the case of our application, </w:t>
+      </w:r>
+      <w:proofErr w:type="spellStart"/>
+      <w:r>
+        <w:t>JFrame</w:t>
+      </w:r>
+      <w:proofErr w:type="spellEnd"/>
+      <w:r>
+        <w:t xml:space="preserve">, </w:t>
+      </w:r>
+      <w:proofErr w:type="spellStart"/>
+      <w:r>
+        <w:t>JPanel</w:t>
+      </w:r>
+      <w:proofErr w:type="spellEnd"/>
+      <w:r>
+        <w:t xml:space="preserve">, </w:t>
+      </w:r>
+      <w:proofErr w:type="spellStart"/>
+      <w:r>
+        <w:t>JButton</w:t>
+      </w:r>
+      <w:proofErr w:type="spellEnd"/>
+      <w:r>
+        <w:t xml:space="preserve"> and </w:t>
+      </w:r>
+      <w:proofErr w:type="spellStart"/>
+      <w:r>
+        <w:t>JComponent</w:t>
+      </w:r>
+      <w:proofErr w:type="spellEnd"/>
+      <w:r>
+        <w:t xml:space="preserve"> were </w:t>
       </w:r>
       <w:r>
         <w:t xml:space="preserve">largely </w:t>
@@ -5932,7 +6488,7 @@
                     <a:blip r:embed="rId12" cstate="print">
                       <a:extLst>
                         <a:ext uri="{28A0092B-C50C-407E-A947-70E740481C1C}">
-                          <a14:useLocalDpi xmlns:a14="http://schemas.microsoft.com/office/drawing/2010/main" xmlns:wps="http://schemas.microsoft.com/office/word/2010/wordprocessingShape" xmlns:wpi="http://schemas.microsoft.com/office/word/2010/wordprocessingInk" xmlns:wpg="http://schemas.microsoft.com/office/word/2010/wordprocessingGroup" xmlns:w15="http://schemas.microsoft.com/office/word/2012/wordml" xmlns:w14="http://schemas.microsoft.com/office/word/2010/wordml" xmlns:w="http://schemas.openxmlformats.org/wordprocessingml/2006/main" xmlns:w10="urn:schemas-microsoft-com:office:word" xmlns:wp14="http://schemas.microsoft.com/office/word/2010/wordprocessingDrawing" xmlns:v="urn:schemas-microsoft-com:vml" xmlns:o="urn:schemas-microsoft-com:office:office" xmlns:mc="http://schemas.openxmlformats.org/markup-compatibility/2006" xmlns:wpc="http://schemas.microsoft.com/office/word/2010/wordprocessingCanvas" xmlns="" val="0"/>
+                          <a14:useLocalDpi xmlns="" xmlns:wpc="http://schemas.microsoft.com/office/word/2010/wordprocessingCanvas" xmlns:mc="http://schemas.openxmlformats.org/markup-compatibility/2006" xmlns:o="urn:schemas-microsoft-com:office:office" xmlns:v="urn:schemas-microsoft-com:vml" xmlns:wp14="http://schemas.microsoft.com/office/word/2010/wordprocessingDrawing" xmlns:w10="urn:schemas-microsoft-com:office:word" xmlns:w="http://schemas.openxmlformats.org/wordprocessingml/2006/main" xmlns:w14="http://schemas.microsoft.com/office/word/2010/wordml" xmlns:w15="http://schemas.microsoft.com/office/word/2012/wordml" xmlns:wpg="http://schemas.microsoft.com/office/word/2010/wordprocessingGroup" xmlns:wpi="http://schemas.microsoft.com/office/word/2010/wordprocessingInk" xmlns:wps="http://schemas.microsoft.com/office/word/2010/wordprocessingShape" xmlns:a14="http://schemas.microsoft.com/office/drawing/2010/main" val="0"/>
                         </a:ext>
                       </a:extLst>
                     </a:blip>
@@ -5962,8 +6518,13 @@
       </w:r>
     </w:p>
     <w:p>
-      <w:r>
-        <w:t>Figure 1. Main menu of the game</w:t>
+      <w:proofErr w:type="gramStart"/>
+      <w:r>
+        <w:t>Figure 1.</w:t>
+      </w:r>
+      <w:proofErr w:type="gramEnd"/>
+      <w:r>
+        <w:t xml:space="preserve"> Main menu of the game</w:t>
       </w:r>
     </w:p>
     <w:p>
@@ -5994,7 +6555,7 @@
                     <a:blip r:embed="rId13" cstate="print">
                       <a:extLst>
                         <a:ext uri="{28A0092B-C50C-407E-A947-70E740481C1C}">
-                          <a14:useLocalDpi xmlns:a14="http://schemas.microsoft.com/office/drawing/2010/main" xmlns:wps="http://schemas.microsoft.com/office/word/2010/wordprocessingShape" xmlns:wpi="http://schemas.microsoft.com/office/word/2010/wordprocessingInk" xmlns:wpg="http://schemas.microsoft.com/office/word/2010/wordprocessingGroup" xmlns:w15="http://schemas.microsoft.com/office/word/2012/wordml" xmlns:w14="http://schemas.microsoft.com/office/word/2010/wordml" xmlns:w="http://schemas.openxmlformats.org/wordprocessingml/2006/main" xmlns:w10="urn:schemas-microsoft-com:office:word" xmlns:wp14="http://schemas.microsoft.com/office/word/2010/wordprocessingDrawing" xmlns:v="urn:schemas-microsoft-com:vml" xmlns:o="urn:schemas-microsoft-com:office:office" xmlns:mc="http://schemas.openxmlformats.org/markup-compatibility/2006" xmlns:wpc="http://schemas.microsoft.com/office/word/2010/wordprocessingCanvas" xmlns="" val="0"/>
+                          <a14:useLocalDpi xmlns="" xmlns:wpc="http://schemas.microsoft.com/office/word/2010/wordprocessingCanvas" xmlns:mc="http://schemas.openxmlformats.org/markup-compatibility/2006" xmlns:o="urn:schemas-microsoft-com:office:office" xmlns:v="urn:schemas-microsoft-com:vml" xmlns:wp14="http://schemas.microsoft.com/office/word/2010/wordprocessingDrawing" xmlns:w10="urn:schemas-microsoft-com:office:word" xmlns:w="http://schemas.openxmlformats.org/wordprocessingml/2006/main" xmlns:w14="http://schemas.microsoft.com/office/word/2010/wordml" xmlns:w15="http://schemas.microsoft.com/office/word/2012/wordml" xmlns:wpg="http://schemas.microsoft.com/office/word/2010/wordprocessingGroup" xmlns:wpi="http://schemas.microsoft.com/office/word/2010/wordprocessingInk" xmlns:wps="http://schemas.microsoft.com/office/word/2010/wordprocessingShape" xmlns:a14="http://schemas.microsoft.com/office/drawing/2010/main" val="0"/>
                         </a:ext>
                       </a:extLst>
                     </a:blip>
@@ -6024,8 +6585,13 @@
       </w:r>
     </w:p>
     <w:p>
-      <w:r>
-        <w:t xml:space="preserve">Figure 2. </w:t>
+      <w:proofErr w:type="gramStart"/>
+      <w:r>
+        <w:t>Figure 2.</w:t>
+      </w:r>
+      <w:proofErr w:type="gramEnd"/>
+      <w:r>
+        <w:t xml:space="preserve"> </w:t>
       </w:r>
       <w:r>
         <w:t xml:space="preserve">Map </w:t>
@@ -6076,13 +6642,32 @@
           <w:szCs w:val="24"/>
         </w:rPr>
       </w:pPr>
+      <w:proofErr w:type="gramStart"/>
       <w:r>
         <w:rPr>
           <w:b/>
           <w:sz w:val="24"/>
           <w:szCs w:val="24"/>
         </w:rPr>
-        <w:t>Daniel Sinnig PhD</w:t>
+        <w:t xml:space="preserve">Daniel </w:t>
+      </w:r>
+      <w:proofErr w:type="spellStart"/>
+      <w:r>
+        <w:rPr>
+          <w:b/>
+          <w:sz w:val="24"/>
+          <w:szCs w:val="24"/>
+        </w:rPr>
+        <w:t>Sinnig</w:t>
+      </w:r>
+      <w:proofErr w:type="spellEnd"/>
+      <w:r>
+        <w:rPr>
+          <w:b/>
+          <w:sz w:val="24"/>
+          <w:szCs w:val="24"/>
+        </w:rPr>
+        <w:t xml:space="preserve"> PhD</w:t>
       </w:r>
       <w:r>
         <w:rPr>
@@ -6096,7 +6681,15 @@
           <w:sz w:val="24"/>
           <w:szCs w:val="24"/>
         </w:rPr>
-        <w:t>ECSE-321. McGill University Winter 2015</w:t>
+        <w:t>ECSE-321.</w:t>
+      </w:r>
+      <w:proofErr w:type="gramEnd"/>
+      <w:r>
+        <w:rPr>
+          <w:sz w:val="24"/>
+          <w:szCs w:val="24"/>
+        </w:rPr>
+        <w:t xml:space="preserve"> McGill University Winter 2015</w:t>
       </w:r>
     </w:p>
     <w:p>
@@ -6218,7 +6811,7 @@
           <w:rPr>
             <w:noProof/>
           </w:rPr>
-          <w:t>13</w:t>
+          <w:t>15</w:t>
         </w:r>
         <w:r>
           <w:rPr>
@@ -8784,7 +9377,7 @@
   <a:extraClrSchemeLst/>
   <a:extLst>
     <a:ext uri="{05A4C25C-085E-4340-85A3-A5531E510DB2}">
-      <thm15:themeFamily xmlns:thm15="http://schemas.microsoft.com/office/thememl/2012/main" xmlns="" name="Office Theme" id="{62F939B6-93AF-4DB8-9C6B-D6C7DFDC589F}" vid="{4A3C46E8-61CC-4603-A589-7422A47A8E4A}"/>
+      <thm15:themeFamily xmlns="" xmlns:thm15="http://schemas.microsoft.com/office/thememl/2012/main" name="Office Theme" id="{62F939B6-93AF-4DB8-9C6B-D6C7DFDC589F}" vid="{4A3C46E8-61CC-4603-A589-7422A47A8E4A}"/>
     </a:ext>
   </a:extLst>
 </a:theme>
@@ -8795,7 +9388,7 @@
 </file>
 
 <file path=customXml/itemProps1.xml><?xml version="1.0" encoding="utf-8"?>
-<ds:datastoreItem xmlns:ds="http://schemas.openxmlformats.org/officeDocument/2006/customXml" ds:itemID="{8909B3F5-B1AF-4862-BC3E-0112AAA8376A}">
+<ds:datastoreItem xmlns:ds="http://schemas.openxmlformats.org/officeDocument/2006/customXml" ds:itemID="{3A7CD813-DFC3-45A9-A41F-6CED8ED2841D}">
   <ds:schemaRefs>
     <ds:schemaRef ds:uri="http://schemas.openxmlformats.org/officeDocument/2006/bibliography"/>
   </ds:schemaRefs>

</xml_diff>